<commit_message>
Change text for the home
</commit_message>
<xml_diff>
--- a/main.docx
+++ b/main.docx
@@ -1205,11 +1205,8 @@
           <w:tab w:val="right" w:leader="dot" w:pos="9062"/>
         </w:tabs>
         <w:rPr>
-          <w:rFonts w:cs="Arial"/>
+          <w:rFonts w:asciiTheme="minorHAnsi" w:eastAsiaTheme="minorEastAsia" w:hAnsiTheme="minorHAnsi" w:cstheme="minorBidi"/>
           <w:noProof/>
-          <w:sz w:val="22"/>
-          <w:szCs w:val="22"/>
-          <w:lang w:val="pt-BR"/>
         </w:rPr>
       </w:pPr>
       <w:r>
@@ -1236,7 +1233,7 @@
         </w:rPr>
         <w:fldChar w:fldCharType="separate"/>
       </w:r>
-      <w:hyperlink w:anchor="_Toc276653138" w:history="1">
+      <w:hyperlink w:anchor="_Toc529964135" w:history="1">
         <w:r>
           <w:rPr>
             <w:rStyle w:val="Hyperlink"/>
@@ -1248,63 +1245,49 @@
         </w:r>
         <w:r>
           <w:rPr>
-            <w:rFonts w:cs="Arial"/>
-            <w:noProof/>
-            <w:webHidden/>
-            <w:lang w:val="pt-BR"/>
+            <w:noProof/>
+            <w:webHidden/>
           </w:rPr>
           <w:tab/>
         </w:r>
         <w:r>
           <w:rPr>
-            <w:rFonts w:cs="Arial"/>
-            <w:noProof/>
-            <w:webHidden/>
-            <w:lang w:val="pt-BR"/>
+            <w:noProof/>
+            <w:webHidden/>
           </w:rPr>
           <w:fldChar w:fldCharType="begin"/>
         </w:r>
         <w:r>
           <w:rPr>
-            <w:rFonts w:cs="Arial"/>
-            <w:noProof/>
-            <w:webHidden/>
-            <w:lang w:val="pt-BR"/>
-          </w:rPr>
-          <w:instrText xml:space="preserve"> PAGEREF _Toc276653138 \h </w:instrText>
-        </w:r>
-        <w:r>
-          <w:rPr>
-            <w:rFonts w:cs="Arial"/>
-            <w:noProof/>
-            <w:webHidden/>
-            <w:lang w:val="pt-BR"/>
-          </w:rPr>
-        </w:r>
-        <w:r>
-          <w:rPr>
-            <w:rFonts w:cs="Arial"/>
-            <w:noProof/>
-            <w:webHidden/>
-            <w:lang w:val="pt-BR"/>
+            <w:noProof/>
+            <w:webHidden/>
+          </w:rPr>
+          <w:instrText xml:space="preserve"> PAGEREF _Toc529964135 \h </w:instrText>
+        </w:r>
+        <w:r>
+          <w:rPr>
+            <w:noProof/>
+            <w:webHidden/>
+          </w:rPr>
+        </w:r>
+        <w:r>
+          <w:rPr>
+            <w:noProof/>
+            <w:webHidden/>
           </w:rPr>
           <w:fldChar w:fldCharType="separate"/>
         </w:r>
         <w:r>
           <w:rPr>
-            <w:rFonts w:cs="Arial"/>
-            <w:noProof/>
-            <w:webHidden/>
-            <w:lang w:val="pt-BR"/>
-          </w:rPr>
-          <w:t>21</w:t>
-        </w:r>
-        <w:r>
-          <w:rPr>
-            <w:rFonts w:cs="Arial"/>
-            <w:noProof/>
-            <w:webHidden/>
-            <w:lang w:val="pt-BR"/>
+            <w:noProof/>
+            <w:webHidden/>
+          </w:rPr>
+          <w:t>23</w:t>
+        </w:r>
+        <w:r>
+          <w:rPr>
+            <w:noProof/>
+            <w:webHidden/>
           </w:rPr>
           <w:fldChar w:fldCharType="end"/>
         </w:r>
@@ -1317,14 +1300,11 @@
           <w:tab w:val="right" w:leader="dot" w:pos="9062"/>
         </w:tabs>
         <w:rPr>
-          <w:rFonts w:cs="Arial"/>
+          <w:rFonts w:asciiTheme="minorHAnsi" w:eastAsiaTheme="minorEastAsia" w:hAnsiTheme="minorHAnsi" w:cstheme="minorBidi"/>
           <w:noProof/>
-          <w:sz w:val="22"/>
-          <w:szCs w:val="22"/>
-          <w:lang w:val="pt-BR"/>
-        </w:rPr>
-      </w:pPr>
-      <w:hyperlink w:anchor="_Toc276653139" w:history="1">
+        </w:rPr>
+      </w:pPr>
+      <w:hyperlink w:anchor="_Toc529964136" w:history="1">
         <w:r>
           <w:rPr>
             <w:rStyle w:val="Hyperlink"/>
@@ -1332,67 +1312,53 @@
             <w:noProof/>
             <w:lang w:val="pt-BR"/>
           </w:rPr>
-          <w:t>Figura 2: Raf para o web site</w:t>
-        </w:r>
-        <w:r>
-          <w:rPr>
-            <w:rFonts w:cs="Arial"/>
-            <w:noProof/>
-            <w:webHidden/>
-            <w:lang w:val="pt-BR"/>
+          <w:t>Figura 2: Tela inicial</w:t>
+        </w:r>
+        <w:r>
+          <w:rPr>
+            <w:noProof/>
+            <w:webHidden/>
           </w:rPr>
           <w:tab/>
         </w:r>
         <w:r>
           <w:rPr>
-            <w:rFonts w:cs="Arial"/>
-            <w:noProof/>
-            <w:webHidden/>
-            <w:lang w:val="pt-BR"/>
+            <w:noProof/>
+            <w:webHidden/>
           </w:rPr>
           <w:fldChar w:fldCharType="begin"/>
         </w:r>
         <w:r>
           <w:rPr>
-            <w:rFonts w:cs="Arial"/>
-            <w:noProof/>
-            <w:webHidden/>
-            <w:lang w:val="pt-BR"/>
-          </w:rPr>
-          <w:instrText xml:space="preserve"> PAGEREF _Toc276653139 \h </w:instrText>
-        </w:r>
-        <w:r>
-          <w:rPr>
-            <w:rFonts w:cs="Arial"/>
-            <w:noProof/>
-            <w:webHidden/>
-            <w:lang w:val="pt-BR"/>
-          </w:rPr>
-        </w:r>
-        <w:r>
-          <w:rPr>
-            <w:rFonts w:cs="Arial"/>
-            <w:noProof/>
-            <w:webHidden/>
-            <w:lang w:val="pt-BR"/>
+            <w:noProof/>
+            <w:webHidden/>
+          </w:rPr>
+          <w:instrText xml:space="preserve"> PAGEREF _Toc529964136 \h </w:instrText>
+        </w:r>
+        <w:r>
+          <w:rPr>
+            <w:noProof/>
+            <w:webHidden/>
+          </w:rPr>
+        </w:r>
+        <w:r>
+          <w:rPr>
+            <w:noProof/>
+            <w:webHidden/>
           </w:rPr>
           <w:fldChar w:fldCharType="separate"/>
         </w:r>
         <w:r>
           <w:rPr>
-            <w:rFonts w:cs="Arial"/>
-            <w:noProof/>
-            <w:webHidden/>
-            <w:lang w:val="pt-BR"/>
-          </w:rPr>
-          <w:t>28</w:t>
-        </w:r>
-        <w:r>
-          <w:rPr>
-            <w:rFonts w:cs="Arial"/>
-            <w:noProof/>
-            <w:webHidden/>
-            <w:lang w:val="pt-BR"/>
+            <w:noProof/>
+            <w:webHidden/>
+          </w:rPr>
+          <w:t>30</w:t>
+        </w:r>
+        <w:r>
+          <w:rPr>
+            <w:noProof/>
+            <w:webHidden/>
           </w:rPr>
           <w:fldChar w:fldCharType="end"/>
         </w:r>
@@ -1405,14 +1371,11 @@
           <w:tab w:val="right" w:leader="dot" w:pos="9062"/>
         </w:tabs>
         <w:rPr>
-          <w:rFonts w:cs="Arial"/>
+          <w:rFonts w:asciiTheme="minorHAnsi" w:eastAsiaTheme="minorEastAsia" w:hAnsiTheme="minorHAnsi" w:cstheme="minorBidi"/>
           <w:noProof/>
-          <w:sz w:val="22"/>
-          <w:szCs w:val="22"/>
-          <w:lang w:val="pt-BR"/>
-        </w:rPr>
-      </w:pPr>
-      <w:hyperlink w:anchor="_Toc276653140" w:history="1">
+        </w:rPr>
+      </w:pPr>
+      <w:hyperlink w:anchor="_Toc529964137" w:history="1">
         <w:r>
           <w:rPr>
             <w:rStyle w:val="Hyperlink"/>
@@ -1420,67 +1383,53 @@
             <w:noProof/>
             <w:lang w:val="pt-BR"/>
           </w:rPr>
-          <w:t>Figura 3: Raf para o blog</w:t>
-        </w:r>
-        <w:r>
-          <w:rPr>
-            <w:rFonts w:cs="Arial"/>
-            <w:noProof/>
-            <w:webHidden/>
-            <w:lang w:val="pt-BR"/>
+          <w:t>Figura 3: Menu para navegação</w:t>
+        </w:r>
+        <w:r>
+          <w:rPr>
+            <w:noProof/>
+            <w:webHidden/>
           </w:rPr>
           <w:tab/>
         </w:r>
         <w:r>
           <w:rPr>
-            <w:rFonts w:cs="Arial"/>
-            <w:noProof/>
-            <w:webHidden/>
-            <w:lang w:val="pt-BR"/>
+            <w:noProof/>
+            <w:webHidden/>
           </w:rPr>
           <w:fldChar w:fldCharType="begin"/>
         </w:r>
         <w:r>
           <w:rPr>
-            <w:rFonts w:cs="Arial"/>
-            <w:noProof/>
-            <w:webHidden/>
-            <w:lang w:val="pt-BR"/>
-          </w:rPr>
-          <w:instrText xml:space="preserve"> PAGEREF _Toc276653140 \h </w:instrText>
-        </w:r>
-        <w:r>
-          <w:rPr>
-            <w:rFonts w:cs="Arial"/>
-            <w:noProof/>
-            <w:webHidden/>
-            <w:lang w:val="pt-BR"/>
-          </w:rPr>
-        </w:r>
-        <w:r>
-          <w:rPr>
-            <w:rFonts w:cs="Arial"/>
-            <w:noProof/>
-            <w:webHidden/>
-            <w:lang w:val="pt-BR"/>
+            <w:noProof/>
+            <w:webHidden/>
+          </w:rPr>
+          <w:instrText xml:space="preserve"> PAGEREF _Toc529964137 \h </w:instrText>
+        </w:r>
+        <w:r>
+          <w:rPr>
+            <w:noProof/>
+            <w:webHidden/>
+          </w:rPr>
+        </w:r>
+        <w:r>
+          <w:rPr>
+            <w:noProof/>
+            <w:webHidden/>
           </w:rPr>
           <w:fldChar w:fldCharType="separate"/>
         </w:r>
         <w:r>
           <w:rPr>
-            <w:rFonts w:cs="Arial"/>
-            <w:noProof/>
-            <w:webHidden/>
-            <w:lang w:val="pt-BR"/>
-          </w:rPr>
-          <w:t>29</w:t>
-        </w:r>
-        <w:r>
-          <w:rPr>
-            <w:rFonts w:cs="Arial"/>
-            <w:noProof/>
-            <w:webHidden/>
-            <w:lang w:val="pt-BR"/>
+            <w:noProof/>
+            <w:webHidden/>
+          </w:rPr>
+          <w:t>31</w:t>
+        </w:r>
+        <w:r>
+          <w:rPr>
+            <w:noProof/>
+            <w:webHidden/>
           </w:rPr>
           <w:fldChar w:fldCharType="end"/>
         </w:r>
@@ -1560,8 +1509,6 @@
         <w:lastRenderedPageBreak/>
         <w:t>SUMÁRIO</w:t>
       </w:r>
-      <w:bookmarkStart w:id="0" w:name="_GoBack"/>
-      <w:bookmarkEnd w:id="0"/>
     </w:p>
     <w:p>
       <w:pPr>
@@ -5340,14 +5287,13 @@
     <w:p>
       <w:pPr>
         <w:pStyle w:val="Heading1"/>
-        <w:ind w:left="0" w:firstLine="0"/>
-      </w:pPr>
-      <w:bookmarkStart w:id="1" w:name="_Toc529915487"/>
+      </w:pPr>
+      <w:bookmarkStart w:id="0" w:name="_Toc529915487"/>
       <w:r>
         <w:lastRenderedPageBreak/>
         <w:t>IDENTIFICAÇÃO DO ESCOPO DO PROJETO</w:t>
       </w:r>
-      <w:bookmarkEnd w:id="1"/>
+      <w:bookmarkEnd w:id="0"/>
     </w:p>
     <w:p>
       <w:pPr>
@@ -5357,14 +5303,14 @@
           <w:lang w:val="pt-BR"/>
         </w:rPr>
       </w:pPr>
-      <w:bookmarkStart w:id="2" w:name="_Toc529915488"/>
+      <w:bookmarkStart w:id="1" w:name="_Toc529915488"/>
       <w:r>
         <w:rPr>
           <w:lang w:val="pt-BR"/>
         </w:rPr>
         <w:t>DEFINIÇÃO E APRESENTAÇÃO DO TEMA</w:t>
       </w:r>
-      <w:bookmarkEnd w:id="2"/>
+      <w:bookmarkEnd w:id="1"/>
     </w:p>
     <w:p>
       <w:pPr>
@@ -5596,14 +5542,14 @@
           <w:lang w:val="pt-BR"/>
         </w:rPr>
       </w:pPr>
-      <w:bookmarkStart w:id="3" w:name="_Toc529915489"/>
+      <w:bookmarkStart w:id="2" w:name="_Toc529915489"/>
       <w:r>
         <w:rPr>
           <w:lang w:val="pt-BR"/>
         </w:rPr>
         <w:t>CATEGORIA DO PROJETO</w:t>
       </w:r>
-      <w:bookmarkEnd w:id="3"/>
+      <w:bookmarkEnd w:id="2"/>
     </w:p>
     <w:p>
       <w:pPr>
@@ -5725,14 +5671,14 @@
           <w:lang w:val="pt-BR"/>
         </w:rPr>
       </w:pPr>
-      <w:bookmarkStart w:id="4" w:name="_Toc529915490"/>
+      <w:bookmarkStart w:id="3" w:name="_Toc529915490"/>
       <w:r>
         <w:rPr>
           <w:lang w:val="pt-BR"/>
         </w:rPr>
         <w:t>CONTEXTO DO PROJETO</w:t>
       </w:r>
-      <w:bookmarkEnd w:id="4"/>
+      <w:bookmarkEnd w:id="3"/>
     </w:p>
     <w:p>
       <w:pPr>
@@ -5951,68 +5897,63 @@
           <w:lang w:val="pt-BR"/>
         </w:rPr>
       </w:pPr>
-      <w:bookmarkStart w:id="5" w:name="_Toc529915491"/>
+      <w:bookmarkStart w:id="4" w:name="_Toc529915491"/>
       <w:r>
         <w:rPr>
           <w:lang w:val="pt-BR"/>
         </w:rPr>
         <w:t>EQUIPE DO PROJETO</w:t>
       </w:r>
+      <w:bookmarkEnd w:id="4"/>
+    </w:p>
+    <w:p>
+      <w:pPr>
+        <w:ind w:firstLine="708"/>
+        <w:rPr>
+          <w:rFonts w:cs="Arial"/>
+          <w:lang w:val="pt-BR"/>
+        </w:rPr>
+      </w:pPr>
+      <w:r>
+        <w:rPr>
+          <w:rFonts w:cs="Arial"/>
+          <w:lang w:val="pt-BR"/>
+        </w:rPr>
+        <w:t xml:space="preserve">Projeto desenvolvido por </w:t>
+      </w:r>
+      <w:r>
+        <w:rPr>
+          <w:rFonts w:cs="Arial"/>
+          <w:lang w:val="pt-BR"/>
+        </w:rPr>
+        <w:t xml:space="preserve">Barbara </w:t>
+      </w:r>
+      <w:proofErr w:type="spellStart"/>
+      <w:r>
+        <w:rPr>
+          <w:rFonts w:cs="Arial"/>
+          <w:lang w:val="pt-BR"/>
+        </w:rPr>
+        <w:t>Degani</w:t>
+      </w:r>
+      <w:proofErr w:type="spellEnd"/>
+      <w:r>
+        <w:rPr>
+          <w:rFonts w:cs="Arial"/>
+          <w:lang w:val="pt-BR"/>
+        </w:rPr>
+        <w:t xml:space="preserve"> Wolff Dick, aluna do curso de Sistemas para Internet, como parte do processo de conclusão de curso.</w:t>
+      </w:r>
+    </w:p>
+    <w:p>
+      <w:pPr>
+        <w:pStyle w:val="Heading1"/>
+      </w:pPr>
+      <w:bookmarkStart w:id="5" w:name="_Toc529915492"/>
+      <w:r>
+        <w:t>DESCRIÇÃO DETALHADA DO PROJETO</w:t>
+      </w:r>
       <w:bookmarkEnd w:id="5"/>
-    </w:p>
-    <w:p>
-      <w:pPr>
-        <w:ind w:firstLine="708"/>
-        <w:rPr>
-          <w:rFonts w:cs="Arial"/>
-          <w:lang w:val="pt-BR"/>
-        </w:rPr>
-      </w:pPr>
-      <w:r>
-        <w:rPr>
-          <w:rFonts w:cs="Arial"/>
-          <w:lang w:val="pt-BR"/>
-        </w:rPr>
-        <w:t xml:space="preserve">Projeto desenvolvido por </w:t>
-      </w:r>
-      <w:r>
-        <w:rPr>
-          <w:rFonts w:cs="Arial"/>
-          <w:lang w:val="pt-BR"/>
-        </w:rPr>
-        <w:t xml:space="preserve">Barbara </w:t>
-      </w:r>
-      <w:proofErr w:type="spellStart"/>
-      <w:r>
-        <w:rPr>
-          <w:rFonts w:cs="Arial"/>
-          <w:lang w:val="pt-BR"/>
-        </w:rPr>
-        <w:t>Degani</w:t>
-      </w:r>
-      <w:proofErr w:type="spellEnd"/>
-      <w:r>
-        <w:rPr>
-          <w:rFonts w:cs="Arial"/>
-          <w:lang w:val="pt-BR"/>
-        </w:rPr>
-        <w:t xml:space="preserve"> Wolff Dick, aluna do curso de Sistemas para Internet, como parte do processo de conclusão de curso.</w:t>
-      </w:r>
-    </w:p>
-    <w:p>
-      <w:pPr>
-        <w:pStyle w:val="Heading1"/>
-        <w:ind w:left="0" w:firstLine="0"/>
-      </w:pPr>
-      <w:r>
-        <w:br w:type="page"/>
-      </w:r>
-      <w:bookmarkStart w:id="6" w:name="_Toc529915492"/>
-      <w:r>
-        <w:lastRenderedPageBreak/>
-        <w:t>DESCRIÇÃO DETALHADA DO PROJETO</w:t>
-      </w:r>
-      <w:bookmarkEnd w:id="6"/>
     </w:p>
     <w:p>
       <w:pPr>
@@ -6043,14 +5984,14 @@
           <w:lang w:val="pt-BR"/>
         </w:rPr>
       </w:pPr>
-      <w:bookmarkStart w:id="7" w:name="_Toc529915493"/>
+      <w:bookmarkStart w:id="6" w:name="_Toc529915493"/>
       <w:r>
         <w:rPr>
           <w:lang w:val="pt-BR"/>
         </w:rPr>
         <w:t>DESCRIÇÃO</w:t>
       </w:r>
-      <w:bookmarkEnd w:id="7"/>
+      <w:bookmarkEnd w:id="6"/>
     </w:p>
     <w:p>
       <w:pPr>
@@ -6224,7 +6165,7 @@
         </w:rPr>
         <w:br w:type="page"/>
       </w:r>
-      <w:bookmarkStart w:id="8" w:name="_Toc529915494"/>
+      <w:bookmarkStart w:id="7" w:name="_Toc529915494"/>
       <w:r>
         <w:rPr>
           <w:lang w:val="pt-BR"/>
@@ -6232,7 +6173,7 @@
         <w:lastRenderedPageBreak/>
         <w:t>OBJETIVOS</w:t>
       </w:r>
-      <w:bookmarkEnd w:id="8"/>
+      <w:bookmarkEnd w:id="7"/>
     </w:p>
     <w:p>
       <w:pPr>
@@ -6243,7 +6184,7 @@
           <w:lang w:val="pt-BR"/>
         </w:rPr>
       </w:pPr>
-      <w:bookmarkStart w:id="9" w:name="_Toc529915495"/>
+      <w:bookmarkStart w:id="8" w:name="_Toc529915495"/>
       <w:r>
         <w:rPr>
           <w:rFonts w:cs="Arial"/>
@@ -6251,7 +6192,7 @@
         </w:rPr>
         <w:t>OBJETIVO GERAL</w:t>
       </w:r>
-      <w:bookmarkEnd w:id="9"/>
+      <w:bookmarkEnd w:id="8"/>
     </w:p>
     <w:p>
       <w:pPr>
@@ -6315,7 +6256,7 @@
           <w:lang w:val="pt-BR"/>
         </w:rPr>
       </w:pPr>
-      <w:bookmarkStart w:id="10" w:name="_Toc529915496"/>
+      <w:bookmarkStart w:id="9" w:name="_Toc529915496"/>
       <w:r>
         <w:rPr>
           <w:rFonts w:cs="Arial"/>
@@ -6323,7 +6264,7 @@
         </w:rPr>
         <w:t>OBJETIVOS ESPECÍFICOS</w:t>
       </w:r>
-      <w:bookmarkEnd w:id="10"/>
+      <w:bookmarkEnd w:id="9"/>
     </w:p>
     <w:p>
       <w:pPr>
@@ -6435,14 +6376,14 @@
           <w:lang w:val="pt-BR"/>
         </w:rPr>
       </w:pPr>
-      <w:bookmarkStart w:id="11" w:name="_Toc529915497"/>
+      <w:bookmarkStart w:id="10" w:name="_Toc529915497"/>
       <w:r>
         <w:rPr>
           <w:lang w:val="pt-BR"/>
         </w:rPr>
         <w:t>JUSTIFICATIVA</w:t>
       </w:r>
-      <w:bookmarkEnd w:id="11"/>
+      <w:bookmarkEnd w:id="10"/>
     </w:p>
     <w:p>
       <w:pPr>
@@ -6536,7 +6477,7 @@
         </w:rPr>
         <w:br w:type="page"/>
       </w:r>
-      <w:bookmarkStart w:id="12" w:name="_Toc529915498"/>
+      <w:bookmarkStart w:id="11" w:name="_Toc529915498"/>
       <w:r>
         <w:rPr>
           <w:lang w:val="pt-BR"/>
@@ -6544,7 +6485,7 @@
         <w:lastRenderedPageBreak/>
         <w:t>RESULTADOS ESPERADOS</w:t>
       </w:r>
-      <w:bookmarkEnd w:id="12"/>
+      <w:bookmarkEnd w:id="11"/>
     </w:p>
     <w:p>
       <w:pPr>
@@ -6729,14 +6670,14 @@
           <w:lang w:val="pt-BR"/>
         </w:rPr>
       </w:pPr>
-      <w:bookmarkStart w:id="13" w:name="_Toc529915499"/>
+      <w:bookmarkStart w:id="12" w:name="_Toc529915499"/>
       <w:r>
         <w:rPr>
           <w:lang w:val="pt-BR"/>
         </w:rPr>
         <w:t>COLETA E INTERPRETAÇÃO DE DADOS</w:t>
       </w:r>
-      <w:bookmarkEnd w:id="13"/>
+      <w:bookmarkEnd w:id="12"/>
     </w:p>
     <w:p/>
     <w:p>
@@ -6966,12 +6907,12 @@
       <w:r>
         <w:br w:type="page"/>
       </w:r>
-      <w:bookmarkStart w:id="14" w:name="_Toc529915500"/>
+      <w:bookmarkStart w:id="13" w:name="_Toc529915500"/>
       <w:r>
         <w:lastRenderedPageBreak/>
         <w:t>ANÁLISE DO PROJETO</w:t>
       </w:r>
-      <w:bookmarkEnd w:id="14"/>
+      <w:bookmarkEnd w:id="13"/>
     </w:p>
     <w:p>
       <w:pPr>
@@ -7001,74 +6942,74 @@
           <w:lang w:val="pt-BR"/>
         </w:rPr>
       </w:pPr>
-      <w:bookmarkStart w:id="15" w:name="_Toc529915501"/>
+      <w:bookmarkStart w:id="14" w:name="_Toc529915501"/>
       <w:r>
         <w:rPr>
           <w:lang w:val="pt-BR"/>
         </w:rPr>
         <w:t>ESTUDO DE NECESSIDADES – PLANEJAMENTO DE ATIVIDADES</w:t>
       </w:r>
+      <w:bookmarkEnd w:id="14"/>
+    </w:p>
+    <w:p>
+      <w:pPr>
+        <w:ind w:firstLine="360"/>
+        <w:rPr>
+          <w:rFonts w:cs="Arial"/>
+          <w:lang w:val="pt-BR"/>
+        </w:rPr>
+      </w:pPr>
+      <w:r>
+        <w:rPr>
+          <w:rFonts w:cs="Arial"/>
+          <w:lang w:val="pt-BR"/>
+        </w:rPr>
+        <w:t xml:space="preserve">O </w:t>
+      </w:r>
+      <w:r>
+        <w:rPr>
+          <w:rFonts w:cs="Arial"/>
+          <w:lang w:val="pt-BR"/>
+        </w:rPr>
+        <w:t>planejamento de atividades</w:t>
+      </w:r>
+      <w:r>
+        <w:rPr>
+          <w:rFonts w:cs="Arial"/>
+          <w:lang w:val="pt-BR"/>
+        </w:rPr>
+        <w:t xml:space="preserve"> </w:t>
+      </w:r>
+      <w:r>
+        <w:rPr>
+          <w:rFonts w:cs="Arial"/>
+          <w:lang w:val="pt-BR"/>
+        </w:rPr>
+        <w:t>segue a seguinte estrutura</w:t>
+      </w:r>
+      <w:r>
+        <w:rPr>
+          <w:rFonts w:cs="Arial"/>
+          <w:lang w:val="pt-BR"/>
+        </w:rPr>
+        <w:t>:</w:t>
+      </w:r>
+    </w:p>
+    <w:p>
+      <w:pPr>
+        <w:pStyle w:val="Heading3"/>
+        <w:rPr>
+          <w:lang w:val="pt-BR"/>
+        </w:rPr>
+      </w:pPr>
+      <w:bookmarkStart w:id="15" w:name="_Toc529915502"/>
+      <w:r>
+        <w:rPr>
+          <w:lang w:val="pt-BR"/>
+        </w:rPr>
+        <w:t>Especificações</w:t>
+      </w:r>
       <w:bookmarkEnd w:id="15"/>
-    </w:p>
-    <w:p>
-      <w:pPr>
-        <w:ind w:firstLine="360"/>
-        <w:rPr>
-          <w:rFonts w:cs="Arial"/>
-          <w:lang w:val="pt-BR"/>
-        </w:rPr>
-      </w:pPr>
-      <w:r>
-        <w:rPr>
-          <w:rFonts w:cs="Arial"/>
-          <w:lang w:val="pt-BR"/>
-        </w:rPr>
-        <w:t xml:space="preserve">O </w:t>
-      </w:r>
-      <w:r>
-        <w:rPr>
-          <w:rFonts w:cs="Arial"/>
-          <w:lang w:val="pt-BR"/>
-        </w:rPr>
-        <w:t>planejamento de atividades</w:t>
-      </w:r>
-      <w:r>
-        <w:rPr>
-          <w:rFonts w:cs="Arial"/>
-          <w:lang w:val="pt-BR"/>
-        </w:rPr>
-        <w:t xml:space="preserve"> </w:t>
-      </w:r>
-      <w:r>
-        <w:rPr>
-          <w:rFonts w:cs="Arial"/>
-          <w:lang w:val="pt-BR"/>
-        </w:rPr>
-        <w:t>segue a seguinte estrutura</w:t>
-      </w:r>
-      <w:r>
-        <w:rPr>
-          <w:rFonts w:cs="Arial"/>
-          <w:lang w:val="pt-BR"/>
-        </w:rPr>
-        <w:t>:</w:t>
-      </w:r>
-    </w:p>
-    <w:p>
-      <w:pPr>
-        <w:pStyle w:val="Heading3"/>
-        <w:rPr>
-          <w:lang w:val="pt-BR"/>
-        </w:rPr>
-      </w:pPr>
-      <w:bookmarkStart w:id="16" w:name="_Toc529915502"/>
-      <w:r>
-        <w:rPr>
-          <w:lang w:val="pt-BR"/>
-        </w:rPr>
-        <w:t>Especificações</w:t>
-      </w:r>
-      <w:bookmarkEnd w:id="16"/>
     </w:p>
     <w:p>
       <w:pPr>
@@ -7143,14 +7084,14 @@
           <w:lang w:val="pt-BR"/>
         </w:rPr>
       </w:pPr>
-      <w:bookmarkStart w:id="17" w:name="_Toc529915503"/>
+      <w:bookmarkStart w:id="16" w:name="_Toc529915503"/>
       <w:r>
         <w:rPr>
           <w:lang w:val="pt-BR"/>
         </w:rPr>
         <w:t>Conteúdo</w:t>
       </w:r>
-      <w:bookmarkEnd w:id="17"/>
+      <w:bookmarkEnd w:id="16"/>
     </w:p>
     <w:p>
       <w:pPr>
@@ -7247,14 +7188,14 @@
           <w:lang w:val="pt-BR"/>
         </w:rPr>
       </w:pPr>
-      <w:bookmarkStart w:id="18" w:name="_Toc529915504"/>
+      <w:bookmarkStart w:id="17" w:name="_Toc529915504"/>
       <w:r>
         <w:rPr>
           <w:lang w:val="pt-BR"/>
         </w:rPr>
         <w:t>Design</w:t>
       </w:r>
-      <w:bookmarkEnd w:id="18"/>
+      <w:bookmarkEnd w:id="17"/>
     </w:p>
     <w:p>
       <w:pPr>
@@ -7329,14 +7270,14 @@
           <w:lang w:val="pt-BR"/>
         </w:rPr>
       </w:pPr>
-      <w:bookmarkStart w:id="19" w:name="_Toc529915505"/>
+      <w:bookmarkStart w:id="18" w:name="_Toc529915505"/>
       <w:r>
         <w:rPr>
           <w:lang w:val="pt-BR"/>
         </w:rPr>
         <w:t>Implementação</w:t>
       </w:r>
-      <w:bookmarkEnd w:id="19"/>
+      <w:bookmarkEnd w:id="18"/>
     </w:p>
     <w:p>
       <w:pPr>
@@ -7367,14 +7308,14 @@
           <w:lang w:val="pt-BR"/>
         </w:rPr>
       </w:pPr>
-      <w:bookmarkStart w:id="20" w:name="_Toc529915506"/>
+      <w:bookmarkStart w:id="19" w:name="_Toc529915506"/>
       <w:r>
         <w:rPr>
           <w:lang w:val="pt-BR"/>
         </w:rPr>
         <w:t>Testes</w:t>
       </w:r>
-      <w:bookmarkEnd w:id="20"/>
+      <w:bookmarkEnd w:id="19"/>
     </w:p>
     <w:p>
       <w:pPr>
@@ -7427,14 +7368,14 @@
           <w:lang w:val="pt-BR"/>
         </w:rPr>
       </w:pPr>
-      <w:bookmarkStart w:id="21" w:name="_Toc529915507"/>
+      <w:bookmarkStart w:id="20" w:name="_Toc529915507"/>
       <w:r>
         <w:rPr>
           <w:lang w:val="pt-BR"/>
         </w:rPr>
         <w:t>Lançamento</w:t>
       </w:r>
-      <w:bookmarkEnd w:id="21"/>
+      <w:bookmarkEnd w:id="20"/>
     </w:p>
     <w:p>
       <w:pPr>
@@ -7512,7 +7453,7 @@
         </w:rPr>
         <w:br w:type="page"/>
       </w:r>
-      <w:bookmarkStart w:id="22" w:name="_Toc529915508"/>
+      <w:bookmarkStart w:id="21" w:name="_Toc529915508"/>
       <w:r>
         <w:rPr>
           <w:lang w:val="pt-BR"/>
@@ -7520,7 +7461,7 @@
         <w:lastRenderedPageBreak/>
         <w:t>ESTUDO DE RECURSOS MOBILIZADOS</w:t>
       </w:r>
-      <w:bookmarkEnd w:id="22"/>
+      <w:bookmarkEnd w:id="21"/>
     </w:p>
     <w:p>
       <w:pPr>
@@ -8467,7 +8408,7 @@
           <w:lang w:val="pt-BR"/>
         </w:rPr>
       </w:pPr>
-      <w:bookmarkStart w:id="23" w:name="_Toc276171495"/>
+      <w:bookmarkStart w:id="22" w:name="_Toc276171495"/>
       <w:r>
         <w:rPr>
           <w:rFonts w:cs="Arial"/>
@@ -8518,31 +8459,31 @@
         </w:rPr>
         <w:t>: Recursos Mobilizados</w:t>
       </w:r>
+      <w:bookmarkEnd w:id="22"/>
+    </w:p>
+    <w:p>
+      <w:pPr>
+        <w:rPr>
+          <w:rFonts w:cs="Arial"/>
+          <w:lang w:val="pt-BR"/>
+        </w:rPr>
+      </w:pPr>
+    </w:p>
+    <w:p>
+      <w:pPr>
+        <w:pStyle w:val="Heading2"/>
+        <w:rPr>
+          <w:lang w:val="pt-BR"/>
+        </w:rPr>
+      </w:pPr>
+      <w:bookmarkStart w:id="23" w:name="_Toc529915509"/>
+      <w:r>
+        <w:rPr>
+          <w:lang w:val="pt-BR"/>
+        </w:rPr>
+        <w:t>ESTUDO DE VIABILIDADE</w:t>
+      </w:r>
       <w:bookmarkEnd w:id="23"/>
-    </w:p>
-    <w:p>
-      <w:pPr>
-        <w:rPr>
-          <w:rFonts w:cs="Arial"/>
-          <w:lang w:val="pt-BR"/>
-        </w:rPr>
-      </w:pPr>
-    </w:p>
-    <w:p>
-      <w:pPr>
-        <w:pStyle w:val="Heading2"/>
-        <w:rPr>
-          <w:lang w:val="pt-BR"/>
-        </w:rPr>
-      </w:pPr>
-      <w:bookmarkStart w:id="24" w:name="_Toc529915509"/>
-      <w:r>
-        <w:rPr>
-          <w:lang w:val="pt-BR"/>
-        </w:rPr>
-        <w:t>ESTUDO DE VIABILIDADE</w:t>
-      </w:r>
-      <w:bookmarkEnd w:id="24"/>
     </w:p>
     <w:p>
       <w:pPr>
@@ -9198,14 +9139,14 @@
           <w:lang w:val="pt-BR"/>
         </w:rPr>
       </w:pPr>
-      <w:bookmarkStart w:id="25" w:name="_Toc529915510"/>
+      <w:bookmarkStart w:id="24" w:name="_Toc529915510"/>
       <w:r>
         <w:rPr>
           <w:lang w:val="pt-BR"/>
         </w:rPr>
         <w:t>ESTUDO DE RISCOS</w:t>
       </w:r>
-      <w:bookmarkEnd w:id="25"/>
+      <w:bookmarkEnd w:id="24"/>
     </w:p>
     <w:p>
       <w:pPr>
@@ -10423,7 +10364,7 @@
       <w:r>
         <w:br w:type="page"/>
       </w:r>
-      <w:bookmarkStart w:id="26" w:name="_Toc529915511"/>
+      <w:bookmarkStart w:id="25" w:name="_Toc529915511"/>
       <w:r>
         <w:lastRenderedPageBreak/>
         <w:t>PLA</w:t>
@@ -10431,7 +10372,7 @@
       <w:r>
         <w:t>NEJAMENTO DE PROJETO</w:t>
       </w:r>
-      <w:bookmarkEnd w:id="26"/>
+      <w:bookmarkEnd w:id="25"/>
     </w:p>
     <w:p>
       <w:pPr>
@@ -10462,14 +10403,14 @@
           <w:lang w:val="pt-BR"/>
         </w:rPr>
       </w:pPr>
-      <w:bookmarkStart w:id="27" w:name="_Toc529915512"/>
+      <w:bookmarkStart w:id="26" w:name="_Toc529915512"/>
       <w:r>
         <w:rPr>
           <w:lang w:val="pt-BR"/>
         </w:rPr>
         <w:t>PLANO DE TRABALHO</w:t>
       </w:r>
-      <w:bookmarkEnd w:id="27"/>
+      <w:bookmarkEnd w:id="26"/>
     </w:p>
     <w:p>
       <w:pPr>
@@ -10495,7 +10436,7 @@
         </w:rPr>
         <w:br w:type="page"/>
       </w:r>
-      <w:bookmarkStart w:id="28" w:name="_Toc529915513"/>
+      <w:bookmarkStart w:id="27" w:name="_Toc529915513"/>
       <w:r>
         <w:rPr>
           <w:rFonts w:cs="Arial"/>
@@ -10504,7 +10445,7 @@
         <w:lastRenderedPageBreak/>
         <w:t>FLUXO DE ATIVIDADES</w:t>
       </w:r>
-      <w:bookmarkEnd w:id="28"/>
+      <w:bookmarkEnd w:id="27"/>
     </w:p>
     <w:p>
       <w:pPr>
@@ -10525,14 +10466,14 @@
       </w:pPr>
       <w:r>
         <w:rPr>
-          <w:rFonts w:cs="Arial"/>
+          <w:rFonts w:ascii="Calibri" w:hAnsi="Calibri"/>
           <w:noProof/>
         </w:rPr>
         <w:drawing>
-          <wp:inline distT="0" distB="0" distL="0" distR="0" wp14:anchorId="1F1F5ADE" wp14:editId="5F28B875">
-            <wp:extent cx="5757545" cy="7679055"/>
-            <wp:effectExtent l="0" t="0" r="8255" b="0"/>
-            <wp:docPr id="2" name="Picture 2" descr="Gant para o TCC"/>
+          <wp:inline distT="0" distB="0" distL="0" distR="0" wp14:anchorId="13D64D80" wp14:editId="348010E1">
+            <wp:extent cx="5581015" cy="4824095"/>
+            <wp:effectExtent l="0" t="0" r="6985" b="1905"/>
+            <wp:docPr id="13" name="Picture 13"/>
             <wp:cNvGraphicFramePr>
               <a:graphicFrameLocks xmlns:a="http://schemas.openxmlformats.org/drawingml/2006/main" noChangeAspect="1"/>
             </wp:cNvGraphicFramePr>
@@ -10540,7 +10481,7 @@
               <a:graphicData uri="http://schemas.openxmlformats.org/drawingml/2006/picture">
                 <pic:pic xmlns:pic="http://schemas.openxmlformats.org/drawingml/2006/picture">
                   <pic:nvPicPr>
-                    <pic:cNvPr id="0" name="Picture 2" descr="Gant para o TCC"/>
+                    <pic:cNvPr id="0" name="Picture 4"/>
                     <pic:cNvPicPr>
                       <a:picLocks noChangeAspect="1" noChangeArrowheads="1"/>
                     </pic:cNvPicPr>
@@ -10561,7 +10502,7 @@
                   <pic:spPr bwMode="auto">
                     <a:xfrm>
                       <a:off x="0" y="0"/>
-                      <a:ext cx="5757545" cy="7679055"/>
+                      <a:ext cx="5581015" cy="4824095"/>
                     </a:xfrm>
                     <a:prstGeom prst="rect">
                       <a:avLst/>
@@ -10577,6 +10518,8 @@
           </wp:inline>
         </w:drawing>
       </w:r>
+      <w:bookmarkStart w:id="28" w:name="_GoBack"/>
+      <w:bookmarkEnd w:id="28"/>
     </w:p>
     <w:p>
       <w:pPr>
@@ -10587,7 +10530,7 @@
           <w:lang w:val="pt-BR"/>
         </w:rPr>
       </w:pPr>
-      <w:bookmarkStart w:id="29" w:name="_Toc276653138"/>
+      <w:bookmarkStart w:id="29" w:name="_Toc529964135"/>
       <w:r>
         <w:rPr>
           <w:rFonts w:cs="Arial"/>
@@ -10782,6 +10725,7 @@
           <w:rFonts w:cs="Arial"/>
           <w:lang w:val="pt-BR"/>
         </w:rPr>
+        <w:lastRenderedPageBreak/>
         <w:tab/>
       </w:r>
       <w:r>
@@ -14746,7 +14690,39 @@
           <w:rFonts w:cs="Arial"/>
           <w:lang w:val="pt-BR"/>
         </w:rPr>
-        <w:t>Não houve modificações ou ajustes necessários serem relatados.</w:t>
+        <w:t xml:space="preserve">Dois ajustes tiveram que ser feitos para a implementação do projeto: nem todo o conteúdo programado conseguiu ser disponibilizado, e os gráficos não conseguem ser necessariamente responsivos devido a algumas configurações da </w:t>
+      </w:r>
+      <w:proofErr w:type="spellStart"/>
+      <w:r>
+        <w:rPr>
+          <w:rFonts w:cs="Arial"/>
+          <w:lang w:val="pt-BR"/>
+        </w:rPr>
+        <w:t>tag</w:t>
+      </w:r>
+      <w:proofErr w:type="spellEnd"/>
+      <w:r>
+        <w:rPr>
+          <w:rFonts w:cs="Arial"/>
+          <w:lang w:val="pt-BR"/>
+        </w:rPr>
+        <w:t xml:space="preserve"> </w:t>
+      </w:r>
+      <w:proofErr w:type="spellStart"/>
+      <w:r>
+        <w:rPr>
+          <w:rFonts w:cs="Arial"/>
+          <w:lang w:val="pt-BR"/>
+        </w:rPr>
+        <w:t>canvas</w:t>
+      </w:r>
+      <w:proofErr w:type="spellEnd"/>
+      <w:r>
+        <w:rPr>
+          <w:rFonts w:cs="Arial"/>
+          <w:lang w:val="pt-BR"/>
+        </w:rPr>
+        <w:t xml:space="preserve"> do HTML.</w:t>
       </w:r>
     </w:p>
     <w:p>
@@ -14988,7 +14964,7 @@
           <w:lang w:val="pt-BR"/>
         </w:rPr>
       </w:pPr>
-      <w:bookmarkStart w:id="43" w:name="_Toc276653139"/>
+      <w:bookmarkStart w:id="43" w:name="_Toc529964136"/>
       <w:r>
         <w:rPr>
           <w:rFonts w:cs="Arial"/>
@@ -15039,14 +15015,14 @@
         </w:rPr>
         <w:t xml:space="preserve">: </w:t>
       </w:r>
+      <w:r>
+        <w:rPr>
+          <w:rFonts w:cs="Arial"/>
+          <w:lang w:val="pt-BR"/>
+        </w:rPr>
+        <w:t>Tela inicial</w:t>
+      </w:r>
       <w:bookmarkEnd w:id="43"/>
-      <w:r>
-        <w:rPr>
-          <w:rFonts w:cs="Arial"/>
-          <w:lang w:val="pt-BR"/>
-        </w:rPr>
-        <w:t>Tela inicial</w:t>
-      </w:r>
     </w:p>
     <w:p>
       <w:pPr>
@@ -15152,7 +15128,7 @@
           <w:lang w:val="pt-BR"/>
         </w:rPr>
       </w:pPr>
-      <w:bookmarkStart w:id="44" w:name="_Toc276653140"/>
+      <w:bookmarkStart w:id="44" w:name="_Toc529964137"/>
       <w:r>
         <w:rPr>
           <w:rFonts w:cs="Arial"/>
@@ -15203,29 +15179,26 @@
         </w:rPr>
         <w:t xml:space="preserve">: </w:t>
       </w:r>
+      <w:r>
+        <w:rPr>
+          <w:rFonts w:cs="Arial"/>
+          <w:lang w:val="pt-BR"/>
+        </w:rPr>
+        <w:t>Menu para navegação</w:t>
+      </w:r>
       <w:bookmarkEnd w:id="44"/>
-      <w:r>
-        <w:rPr>
-          <w:rFonts w:cs="Arial"/>
-          <w:lang w:val="pt-BR"/>
-        </w:rPr>
-        <w:t>Menu para navegação</w:t>
-      </w:r>
-    </w:p>
-    <w:p>
-      <w:pPr>
-        <w:rPr>
-          <w:rFonts w:cs="Arial"/>
-          <w:lang w:val="pt-BR"/>
-        </w:rPr>
-      </w:pPr>
-    </w:p>
-    <w:p>
-      <w:pPr>
-        <w:rPr>
-          <w:rFonts w:cs="Arial"/>
-          <w:lang w:val="pt-BR"/>
-        </w:rPr>
+    </w:p>
+    <w:p>
+      <w:pPr>
+        <w:rPr>
+          <w:rFonts w:cs="Arial"/>
+          <w:lang w:val="pt-BR"/>
+        </w:rPr>
+      </w:pPr>
+    </w:p>
+    <w:p>
+      <w:pPr>
+        <w:keepNext/>
       </w:pPr>
       <w:r>
         <w:rPr>
@@ -15285,6 +15258,18 @@
     </w:p>
     <w:p>
       <w:pPr>
+        <w:pStyle w:val="Caption"/>
+        <w:rPr>
+          <w:rFonts w:cs="Arial"/>
+          <w:lang w:val="pt-BR"/>
+        </w:rPr>
+      </w:pPr>
+      <w:r>
+        <w:t>Figure 4</w:t>
+      </w:r>
+    </w:p>
+    <w:p>
+      <w:pPr>
         <w:rPr>
           <w:rFonts w:cs="Arial"/>
           <w:lang w:val="pt-BR"/>
@@ -15297,7 +15282,7 @@
         </w:rPr>
         <w:lastRenderedPageBreak/>
         <w:drawing>
-          <wp:inline distT="0" distB="0" distL="0" distR="0" wp14:anchorId="13106D1B" wp14:editId="6D024F4E">
+          <wp:inline distT="0" distB="0" distL="0" distR="0" wp14:anchorId="13106D1B" wp14:editId="4C5F3D03">
             <wp:extent cx="2365097" cy="12161990"/>
             <wp:effectExtent l="0" t="0" r="0" b="5080"/>
             <wp:docPr id="6" name="Picture 6" descr="disparos%20e%20tiroteios"/>
@@ -15329,7 +15314,7 @@
                   <pic:spPr bwMode="auto">
                     <a:xfrm>
                       <a:off x="0" y="0"/>
-                      <a:ext cx="2366742" cy="12170450"/>
+                      <a:ext cx="2365097" cy="12161990"/>
                     </a:xfrm>
                     <a:prstGeom prst="rect">
                       <a:avLst/>
@@ -15744,37 +15729,21 @@
       <w:pPr>
         <w:rPr>
           <w:rFonts w:cs="Arial"/>
-          <w:b/>
-          <w:lang w:val="pt-BR"/>
-        </w:rPr>
-      </w:pPr>
-    </w:p>
-    <w:p>
-      <w:pPr>
-        <w:tabs>
-          <w:tab w:val="left" w:pos="1134"/>
-        </w:tabs>
-        <w:rPr>
-          <w:rFonts w:cs="Arial"/>
-          <w:lang w:val="pt-BR"/>
-        </w:rPr>
-      </w:pPr>
-      <w:r>
-        <w:rPr>
-          <w:rFonts w:cs="Arial"/>
-          <w:sz w:val="44"/>
-          <w:szCs w:val="44"/>
-          <w:highlight w:val="yellow"/>
-          <w:lang w:val="pt-BR"/>
-        </w:rPr>
-        <w:t>(...)</w:t>
-      </w:r>
-    </w:p>
-    <w:p>
-      <w:pPr>
-        <w:rPr>
-          <w:rFonts w:cs="Arial"/>
-          <w:b/>
+          <w:lang w:val="pt-BR"/>
+        </w:rPr>
+      </w:pPr>
+      <w:r>
+        <w:rPr>
+          <w:rFonts w:cs="Arial"/>
+          <w:lang w:val="pt-BR"/>
+        </w:rPr>
+        <w:t>O projeto deve ser ainda validado com usuários finais, conforme cronograma.</w:t>
+      </w:r>
+    </w:p>
+    <w:p>
+      <w:pPr>
+        <w:rPr>
+          <w:rFonts w:cs="Arial"/>
           <w:lang w:val="pt-BR"/>
         </w:rPr>
       </w:pPr>
@@ -18233,7 +18202,7 @@
   <w:abstractNum w:abstractNumId="0">
     <w:nsid w:val="FFFFFF1D"/>
     <w:multiLevelType w:val="multilevel"/>
-    <w:tmpl w:val="E512A9BA"/>
+    <w:tmpl w:val="21A4D89E"/>
     <w:lvl w:ilvl="0">
       <w:start w:val="1"/>
       <w:numFmt w:val="bullet"/>
@@ -20374,7 +20343,7 @@
   <w:abstractNum w:abstractNumId="22">
     <w:nsid w:val="49A32E5F"/>
     <w:multiLevelType w:val="multilevel"/>
-    <w:tmpl w:val="8EBAFB24"/>
+    <w:tmpl w:val="8304D0D8"/>
     <w:lvl w:ilvl="0">
       <w:start w:val="1"/>
       <w:numFmt w:val="decimal"/>
@@ -22034,13 +22003,14 @@
     <w:next w:val="Normal"/>
     <w:link w:val="Heading1Char"/>
     <w:qFormat/>
-    <w:rsid w:val="00425C8B"/>
+    <w:rsid w:val="001A5B8C"/>
     <w:pPr>
       <w:keepNext/>
       <w:numPr>
         <w:numId w:val="26"/>
       </w:numPr>
       <w:spacing w:before="240" w:after="60"/>
+      <w:ind w:left="0" w:firstLine="0"/>
       <w:outlineLvl w:val="0"/>
     </w:pPr>
     <w:rPr>
@@ -22479,7 +22449,7 @@
   <w:style w:type="character" w:customStyle="1" w:styleId="Heading1Char">
     <w:name w:val="Heading 1 Char"/>
     <w:link w:val="Heading1"/>
-    <w:rsid w:val="00425C8B"/>
+    <w:rsid w:val="001A5B8C"/>
     <w:rPr>
       <w:rFonts w:ascii="Arial" w:hAnsi="Arial" w:cs="Arial"/>
       <w:b/>
@@ -22510,7 +22480,6 @@
     <w:pPr>
       <w:keepLines/>
       <w:spacing w:before="480" w:after="0" w:line="276" w:lineRule="auto"/>
-      <w:ind w:firstLine="0"/>
       <w:outlineLvl w:val="9"/>
     </w:pPr>
     <w:rPr>
@@ -22981,7 +22950,7 @@
 </file>
 
 <file path=customXml/itemProps1.xml><?xml version="1.0" encoding="utf-8"?>
-<ds:datastoreItem xmlns:ds="http://schemas.openxmlformats.org/officeDocument/2006/customXml" ds:itemID="{4ED88B8C-F033-1643-9590-4CE02D3E5C8D}">
+<ds:datastoreItem xmlns:ds="http://schemas.openxmlformats.org/officeDocument/2006/customXml" ds:itemID="{F835C128-A8F8-5249-9FA3-42B6FD0443C4}">
   <ds:schemaRefs>
     <ds:schemaRef ds:uri="http://schemas.openxmlformats.org/officeDocument/2006/bibliography"/>
   </ds:schemaRefs>

</xml_diff>